<commit_message>
Little improvements to HOW TO USE
</commit_message>
<xml_diff>
--- a/HOW TO USE.docx
+++ b/HOW TO USE.docx
@@ -1,6 +1,6 @@
 
 <file path=word/document.xml><?xml version="1.0" encoding="utf-8"?>
-<w:document xmlns:wpc="http://schemas.microsoft.com/office/word/2010/wordprocessingCanvas" xmlns:mo="http://schemas.microsoft.com/office/mac/office/2008/main" xmlns:mc="http://schemas.openxmlformats.org/markup-compatibility/2006" xmlns:mv="urn:schemas-microsoft-com:mac:vml" xmlns:o="urn:schemas-microsoft-com:office:office" xmlns:r="http://schemas.openxmlformats.org/officeDocument/2006/relationships" xmlns:m="http://schemas.openxmlformats.org/officeDocument/2006/math" xmlns:v="urn:schemas-microsoft-com:vml" xmlns:wp14="http://schemas.microsoft.com/office/word/2010/wordprocessingDrawing" xmlns:wp="http://schemas.openxmlformats.org/drawingml/2006/wordprocessingDrawing" xmlns:w10="urn:schemas-microsoft-com:office:word" xmlns:w="http://schemas.openxmlformats.org/wordprocessingml/2006/main" xmlns:w14="http://schemas.microsoft.com/office/word/2010/wordml" xmlns:w15="http://schemas.microsoft.com/office/word/2012/wordml" xmlns:wpg="http://schemas.microsoft.com/office/word/2010/wordprocessingGroup" xmlns:wpi="http://schemas.microsoft.com/office/word/2010/wordprocessingInk" xmlns:wne="http://schemas.microsoft.com/office/word/2006/wordml" xmlns:wps="http://schemas.microsoft.com/office/word/2010/wordprocessingShape" mc:Ignorable="w14 w15 wp14">
+<w:document xmlns:wpc="http://schemas.microsoft.com/office/word/2010/wordprocessingCanvas" xmlns:cx="http://schemas.microsoft.com/office/drawing/2014/chartex" xmlns:cx1="http://schemas.microsoft.com/office/drawing/2015/9/8/chartex" xmlns:cx2="http://schemas.microsoft.com/office/drawing/2015/10/21/chartex" xmlns:cx3="http://schemas.microsoft.com/office/drawing/2016/5/9/chartex" xmlns:cx4="http://schemas.microsoft.com/office/drawing/2016/5/10/chartex" xmlns:cx5="http://schemas.microsoft.com/office/drawing/2016/5/11/chartex" xmlns:cx6="http://schemas.microsoft.com/office/drawing/2016/5/12/chartex" xmlns:cx7="http://schemas.microsoft.com/office/drawing/2016/5/13/chartex" xmlns:cx8="http://schemas.microsoft.com/office/drawing/2016/5/14/chartex" xmlns:mc="http://schemas.openxmlformats.org/markup-compatibility/2006" xmlns:aink="http://schemas.microsoft.com/office/drawing/2016/ink" xmlns:am3d="http://schemas.microsoft.com/office/drawing/2017/model3d" xmlns:o="urn:schemas-microsoft-com:office:office" xmlns:r="http://schemas.openxmlformats.org/officeDocument/2006/relationships" xmlns:m="http://schemas.openxmlformats.org/officeDocument/2006/math" xmlns:v="urn:schemas-microsoft-com:vml" xmlns:wp14="http://schemas.microsoft.com/office/word/2010/wordprocessingDrawing" xmlns:wp="http://schemas.openxmlformats.org/drawingml/2006/wordprocessingDrawing" xmlns:w10="urn:schemas-microsoft-com:office:word" xmlns:w="http://schemas.openxmlformats.org/wordprocessingml/2006/main" xmlns:w14="http://schemas.microsoft.com/office/word/2010/wordml" xmlns:w15="http://schemas.microsoft.com/office/word/2012/wordml" xmlns:w16cid="http://schemas.microsoft.com/office/word/2016/wordml/cid" xmlns:w16se="http://schemas.microsoft.com/office/word/2015/wordml/symex" xmlns:wpg="http://schemas.microsoft.com/office/word/2010/wordprocessingGroup" xmlns:wpi="http://schemas.microsoft.com/office/word/2010/wordprocessingInk" xmlns:wne="http://schemas.microsoft.com/office/word/2006/wordml" xmlns:wps="http://schemas.microsoft.com/office/word/2010/wordprocessingShape" mc:Ignorable="w14 w15 w16se w16cid wp14">
   <w:body>
     <w:p>
       <w:pPr>
@@ -25,11 +25,19 @@
           <w:lang w:val="en-US"/>
         </w:rPr>
       </w:pPr>
-      <w:r>
-        <w:rPr>
-          <w:lang w:val="en-US"/>
-        </w:rPr>
-        <w:t>BlueCoin can be powered by a</w:t>
+      <w:proofErr w:type="spellStart"/>
+      <w:r>
+        <w:rPr>
+          <w:lang w:val="en-US"/>
+        </w:rPr>
+        <w:t>BlueCoin</w:t>
+      </w:r>
+      <w:proofErr w:type="spellEnd"/>
+      <w:r>
+        <w:rPr>
+          <w:lang w:val="en-US"/>
+        </w:rPr>
+        <w:t xml:space="preserve"> can be powered by a</w:t>
       </w:r>
       <w:r>
         <w:rPr>
@@ -41,7 +49,21 @@
         <w:rPr>
           <w:lang w:val="en-US"/>
         </w:rPr>
-        <w:t>If it is powered with the provided battery then this one must be connected before continuing to the next points</w:t>
+        <w:t xml:space="preserve">If it is powered with the provided </w:t>
+      </w:r>
+      <w:proofErr w:type="gramStart"/>
+      <w:r>
+        <w:rPr>
+          <w:lang w:val="en-US"/>
+        </w:rPr>
+        <w:t>battery</w:t>
+      </w:r>
+      <w:proofErr w:type="gramEnd"/>
+      <w:r>
+        <w:rPr>
+          <w:lang w:val="en-US"/>
+        </w:rPr>
+        <w:t xml:space="preserve"> then this one must be connected before continuing to the next points</w:t>
       </w:r>
     </w:p>
     <w:p>
@@ -51,11 +73,19 @@
           <w:lang w:val="en-US"/>
         </w:rPr>
       </w:pPr>
-      <w:r>
-        <w:rPr>
-          <w:lang w:val="en-US"/>
-        </w:rPr>
-        <w:t xml:space="preserve">BlueCoin cradle must be screwed into </w:t>
+      <w:proofErr w:type="spellStart"/>
+      <w:r>
+        <w:rPr>
+          <w:lang w:val="en-US"/>
+        </w:rPr>
+        <w:t>BlueCoin</w:t>
+      </w:r>
+      <w:proofErr w:type="spellEnd"/>
+      <w:r>
+        <w:rPr>
+          <w:lang w:val="en-US"/>
+        </w:rPr>
+        <w:t xml:space="preserve"> cradle must be screwed into </w:t>
       </w:r>
       <w:r>
         <w:rPr>
@@ -71,11 +101,19 @@
           <w:lang w:val="en-US"/>
         </w:rPr>
       </w:pPr>
-      <w:r>
-        <w:rPr>
-          <w:lang w:val="en-US"/>
-        </w:rPr>
-        <w:t>BlueCoin must be connected to the cradle and screwed into the same plastic case</w:t>
+      <w:proofErr w:type="spellStart"/>
+      <w:r>
+        <w:rPr>
+          <w:lang w:val="en-US"/>
+        </w:rPr>
+        <w:t>BlueCoin</w:t>
+      </w:r>
+      <w:proofErr w:type="spellEnd"/>
+      <w:r>
+        <w:rPr>
+          <w:lang w:val="en-US"/>
+        </w:rPr>
+        <w:t xml:space="preserve"> must be connected to the cradle and screwed into the same plastic case</w:t>
       </w:r>
     </w:p>
     <w:p>
@@ -89,7 +127,21 @@
         <w:rPr>
           <w:lang w:val="en-US"/>
         </w:rPr>
-        <w:t>SD Card must be inserted into the BlueCoin cradle</w:t>
+        <w:t xml:space="preserve">SD Card must be inserted into the </w:t>
+      </w:r>
+      <w:proofErr w:type="spellStart"/>
+      <w:r>
+        <w:rPr>
+          <w:lang w:val="en-US"/>
+        </w:rPr>
+        <w:t>BlueCoin</w:t>
+      </w:r>
+      <w:proofErr w:type="spellEnd"/>
+      <w:r>
+        <w:rPr>
+          <w:lang w:val="en-US"/>
+        </w:rPr>
+        <w:t xml:space="preserve"> cradle</w:t>
       </w:r>
     </w:p>
     <w:p>
@@ -107,11 +159,19 @@
           <w:lang w:val="en-US"/>
         </w:rPr>
       </w:pPr>
-      <w:r>
-        <w:rPr>
-          <w:lang w:val="en-US"/>
-        </w:rPr>
-        <w:t xml:space="preserve">BlueCoin can be </w:t>
+      <w:proofErr w:type="spellStart"/>
+      <w:r>
+        <w:rPr>
+          <w:lang w:val="en-US"/>
+        </w:rPr>
+        <w:t>BlueCoin</w:t>
+      </w:r>
+      <w:proofErr w:type="spellEnd"/>
+      <w:r>
+        <w:rPr>
+          <w:lang w:val="en-US"/>
+        </w:rPr>
+        <w:t xml:space="preserve"> can be </w:t>
       </w:r>
       <w:r>
         <w:rPr>
@@ -169,7 +229,19 @@
         <w:rPr>
           <w:lang w:val="en-US"/>
         </w:rPr>
-        <w:t xml:space="preserve"> (Fig.2, Fig. 3)</w:t>
+        <w:t xml:space="preserve"> </w:t>
+      </w:r>
+      <w:r>
+        <w:rPr>
+          <w:lang w:val="en-US"/>
+        </w:rPr>
+        <w:t xml:space="preserve">twice </w:t>
+      </w:r>
+      <w:r>
+        <w:rPr>
+          <w:lang w:val="en-US"/>
+        </w:rPr>
+        <w:t>(Fig.2, Fig. 3)</w:t>
       </w:r>
     </w:p>
     <w:p>
@@ -183,13 +255,51 @@
         <w:rPr>
           <w:lang w:val="en-US"/>
         </w:rPr>
-        <w:t>If the SD card is correctly recognized, BlueCoin is ready to log data and one led will keep blinking</w:t>
-      </w:r>
-      <w:r>
-        <w:rPr>
-          <w:lang w:val="en-US"/>
-        </w:rPr>
-        <w:t xml:space="preserve"> (Fig. 4, Fig, 5)</w:t>
+        <w:t xml:space="preserve">If the SD card is correctly recognized, </w:t>
+      </w:r>
+      <w:proofErr w:type="spellStart"/>
+      <w:r>
+        <w:rPr>
+          <w:lang w:val="en-US"/>
+        </w:rPr>
+        <w:t>Blu</w:t>
+      </w:r>
+      <w:r>
+        <w:rPr>
+          <w:lang w:val="en-US"/>
+        </w:rPr>
+        <w:t>eCoin</w:t>
+      </w:r>
+      <w:proofErr w:type="spellEnd"/>
+      <w:r>
+        <w:rPr>
+          <w:lang w:val="en-US"/>
+        </w:rPr>
+        <w:t xml:space="preserve"> is ready. A</w:t>
+      </w:r>
+      <w:r>
+        <w:rPr>
+          <w:lang w:val="en-US"/>
+        </w:rPr>
+        <w:t xml:space="preserve"> led will keep blinking</w:t>
+      </w:r>
+      <w:r>
+        <w:rPr>
+          <w:lang w:val="en-US"/>
+        </w:rPr>
+        <w:t xml:space="preserve"> </w:t>
+      </w:r>
+      <w:r>
+        <w:rPr>
+          <w:lang w:val="en-US"/>
+        </w:rPr>
+        <w:t xml:space="preserve">throughout the operation </w:t>
+      </w:r>
+      <w:r>
+        <w:rPr>
+          <w:lang w:val="en-US"/>
+        </w:rPr>
+        <w:t>(Fig. 4, Fig, 5)</w:t>
       </w:r>
     </w:p>
     <w:p>
@@ -213,11 +323,19 @@
           <w:lang w:val="en-US"/>
         </w:rPr>
       </w:pPr>
-      <w:r>
-        <w:rPr>
-          <w:lang w:val="en-US"/>
-        </w:rPr>
-        <w:t>BlueCoin will wait 2 seconds and then it will start writing data on the SD card</w:t>
+      <w:proofErr w:type="spellStart"/>
+      <w:r>
+        <w:rPr>
+          <w:lang w:val="en-US"/>
+        </w:rPr>
+        <w:t>BlueCoin</w:t>
+      </w:r>
+      <w:proofErr w:type="spellEnd"/>
+      <w:r>
+        <w:rPr>
+          <w:lang w:val="en-US"/>
+        </w:rPr>
+        <w:t xml:space="preserve"> will wait 2 seconds and then it will start writing data on the SD card</w:t>
       </w:r>
     </w:p>
     <w:p>
@@ -231,7 +349,13 @@
         <w:rPr>
           <w:lang w:val="en-US"/>
         </w:rPr>
-        <w:t>While logging, one led will keep blinking and one will be solid red</w:t>
+        <w:t xml:space="preserve">While logging, one led </w:t>
+      </w:r>
+      <w:r>
+        <w:rPr>
+          <w:lang w:val="en-US"/>
+        </w:rPr>
+        <w:t>will be solid red</w:t>
       </w:r>
       <w:r>
         <w:rPr>
@@ -251,7 +375,25 @@
         <w:rPr>
           <w:lang w:val="en-US"/>
         </w:rPr>
-        <w:t>Logging will stop automatically after 10 seconds, logging can be stopped by pressing SW2 button</w:t>
+        <w:t xml:space="preserve">Logging will stop automatically after 10 seconds, </w:t>
+      </w:r>
+      <w:r>
+        <w:rPr>
+          <w:lang w:val="en-US"/>
+        </w:rPr>
+        <w:t>or it</w:t>
+      </w:r>
+      <w:r>
+        <w:rPr>
+          <w:lang w:val="en-US"/>
+        </w:rPr>
+        <w:t xml:space="preserve"> can be stopped by pressing SW2 button</w:t>
+      </w:r>
+      <w:r>
+        <w:rPr>
+          <w:lang w:val="en-US"/>
+        </w:rPr>
+        <w:t xml:space="preserve"> again</w:t>
       </w:r>
     </w:p>
     <w:p>
@@ -293,7 +435,40 @@
         <w:rPr>
           <w:lang w:val="en-US"/>
         </w:rPr>
-        <w:t>When launching the program for the first time or if MODELS folder does not contain the model files, it will take a specific log and will use it to create and save a model for each sensor axis</w:t>
+        <w:t xml:space="preserve">When launching the program for the first time or if MODELS folder does not contain the model </w:t>
+      </w:r>
+      <w:r>
+        <w:rPr>
+          <w:lang w:val="en-US"/>
+        </w:rPr>
+        <w:t xml:space="preserve">files, it will take the log specified in the variable </w:t>
+      </w:r>
+      <w:proofErr w:type="spellStart"/>
+      <w:r>
+        <w:rPr>
+          <w:b/>
+          <w:lang w:val="en-US"/>
+        </w:rPr>
+        <w:t>GoodFile</w:t>
+      </w:r>
+      <w:proofErr w:type="spellEnd"/>
+      <w:r>
+        <w:rPr>
+          <w:lang w:val="en-US"/>
+        </w:rPr>
+        <w:t xml:space="preserve"> and will use it to </w:t>
+      </w:r>
+      <w:r>
+        <w:rPr>
+          <w:lang w:val="en-US"/>
+        </w:rPr>
+        <w:t>identify</w:t>
+      </w:r>
+      <w:r>
+        <w:rPr>
+          <w:lang w:val="en-US"/>
+        </w:rPr>
+        <w:t xml:space="preserve"> and save a model for each sensor axis</w:t>
       </w:r>
     </w:p>
     <w:p>
@@ -335,50 +510,70 @@
           <w:lang w:val="en-US"/>
         </w:rPr>
       </w:pPr>
+    </w:p>
+    <w:p>
+      <w:pPr>
+        <w:pStyle w:val="Titolo1"/>
+        <w:rPr>
+          <w:lang w:val="en-US"/>
+        </w:rPr>
+      </w:pPr>
+      <w:r>
+        <w:rPr>
+          <w:lang w:val="en-US"/>
+        </w:rPr>
+        <w:lastRenderedPageBreak/>
+        <w:t>fault detection</w:t>
+      </w:r>
+    </w:p>
+    <w:p>
+      <w:pPr>
+        <w:pStyle w:val="Titolo2"/>
+        <w:rPr>
+          <w:lang w:val="en-US"/>
+        </w:rPr>
+      </w:pPr>
+      <w:r>
+        <w:rPr>
+          <w:lang w:val="en-US"/>
+        </w:rPr>
+        <w:t>All the logs must be put in LOGS folder</w:t>
+      </w:r>
+    </w:p>
+    <w:p>
+      <w:pPr>
+        <w:pStyle w:val="Titolo2"/>
+        <w:rPr>
+          <w:lang w:val="en-US"/>
+        </w:rPr>
+      </w:pPr>
+      <w:r>
+        <w:rPr>
+          <w:lang w:val="en-US"/>
+        </w:rPr>
+        <w:t xml:space="preserve">After launching the program, each log will be </w:t>
+      </w:r>
+      <w:proofErr w:type="gramStart"/>
+      <w:r>
+        <w:rPr>
+          <w:lang w:val="en-US"/>
+        </w:rPr>
+        <w:t>an</w:t>
+      </w:r>
       <w:bookmarkStart w:id="0" w:name="_GoBack"/>
       <w:bookmarkEnd w:id="0"/>
-    </w:p>
-    <w:p>
-      <w:pPr>
-        <w:pStyle w:val="Titolo1"/>
-        <w:rPr>
-          <w:lang w:val="en-US"/>
-        </w:rPr>
-      </w:pPr>
-      <w:r>
-        <w:rPr>
-          <w:lang w:val="en-US"/>
-        </w:rPr>
-        <w:lastRenderedPageBreak/>
-        <w:t>fault detection</w:t>
-      </w:r>
-    </w:p>
-    <w:p>
-      <w:pPr>
-        <w:pStyle w:val="Titolo2"/>
-        <w:rPr>
-          <w:lang w:val="en-US"/>
-        </w:rPr>
-      </w:pPr>
-      <w:r>
-        <w:rPr>
-          <w:lang w:val="en-US"/>
-        </w:rPr>
-        <w:t>All the logs must be put in LOGS folder</w:t>
-      </w:r>
-    </w:p>
-    <w:p>
-      <w:pPr>
-        <w:pStyle w:val="Titolo2"/>
-        <w:rPr>
-          <w:lang w:val="en-US"/>
-        </w:rPr>
-      </w:pPr>
-      <w:r>
-        <w:rPr>
-          <w:lang w:val="en-US"/>
-        </w:rPr>
-        <w:t xml:space="preserve">After launching the program, each log will be analyzed and </w:t>
+      <w:r>
+        <w:rPr>
+          <w:lang w:val="en-US"/>
+        </w:rPr>
+        <w:t>alyzed</w:t>
+      </w:r>
+      <w:proofErr w:type="gramEnd"/>
+      <w:r>
+        <w:rPr>
+          <w:lang w:val="en-US"/>
+        </w:rPr>
+        <w:t xml:space="preserve"> and </w:t>
       </w:r>
       <w:r>
         <w:rPr>
@@ -556,11 +751,11 @@
           </mc:Choice>
           <mc:Fallback>
             <w:pict>
-              <v:shapetype w14:anchorId="48C0FE7D" id="_x0000_t202" coordsize="21600,21600" o:spt="202" path="m0,0l0,21600,21600,21600,21600,0xe">
+              <v:shapetype w14:anchorId="48C0FE7D" id="_x0000_t202" coordsize="21600,21600" o:spt="202" path="m,l,21600r21600,l21600,xe">
                 <v:stroke joinstyle="miter"/>
                 <v:path gradientshapeok="t" o:connecttype="rect"/>
               </v:shapetype>
-              <v:shape id="Casella di testo 13" o:spid="_x0000_s1026" type="#_x0000_t202" style="position:absolute;left:0;text-align:left;margin-left:301.35pt;margin-top:172.8pt;width:95.2pt;height:21.7pt;z-index:251675648;visibility:visible;mso-wrap-style:square;mso-wrap-distance-left:9pt;mso-wrap-distance-top:0;mso-wrap-distance-right:9pt;mso-wrap-distance-bottom:0;mso-position-horizontal:absolute;mso-position-horizontal-relative:text;mso-position-vertical:absolute;mso-position-vertical-relative:text;v-text-anchor:top" o:gfxdata="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" stroked="f">
+              <v:shape id="Casella di testo 13" o:spid="_x0000_s1026" type="#_x0000_t202" style="position:absolute;left:0;text-align:left;margin-left:301.35pt;margin-top:172.8pt;width:95.2pt;height:21.7pt;z-index:251675648;visibility:visible;mso-wrap-style:square;mso-wrap-distance-left:9pt;mso-wrap-distance-top:0;mso-wrap-distance-right:9pt;mso-wrap-distance-bottom:0;mso-position-horizontal:absolute;mso-position-horizontal-relative:text;mso-position-vertical:absolute;mso-position-vertical-relative:text;v-text-anchor:top" o:gfxdata="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" stroked="f">
                 <v:textbox style="mso-fit-shape-to-text:t" inset="0,0,0,0">
                   <w:txbxContent>
                     <w:p>
@@ -738,7 +933,7 @@
           </mc:Choice>
           <mc:Fallback>
             <w:pict>
-              <v:shape w14:anchorId="5033260E" id="Casella di testo 12" o:spid="_x0000_s1027" type="#_x0000_t202" style="position:absolute;left:0;text-align:left;margin-left:138.6pt;margin-top:172.55pt;width:95.35pt;height:21.7pt;z-index:251673600;visibility:visible;mso-wrap-style:square;mso-wrap-distance-left:9pt;mso-wrap-distance-top:0;mso-wrap-distance-right:9pt;mso-wrap-distance-bottom:0;mso-position-horizontal:absolute;mso-position-horizontal-relative:text;mso-position-vertical:absolute;mso-position-vertical-relative:text;v-text-anchor:top" o:gfxdata="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" stroked="f">
+              <v:shape w14:anchorId="5033260E" id="Casella di testo 12" o:spid="_x0000_s1027" type="#_x0000_t202" style="position:absolute;left:0;text-align:left;margin-left:138.6pt;margin-top:172.55pt;width:95.35pt;height:21.7pt;z-index:251673600;visibility:visible;mso-wrap-style:square;mso-wrap-distance-left:9pt;mso-wrap-distance-top:0;mso-wrap-distance-right:9pt;mso-wrap-distance-bottom:0;mso-position-horizontal:absolute;mso-position-horizontal-relative:text;mso-position-vertical:absolute;mso-position-vertical-relative:text;v-text-anchor:top" o:gfxdata="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" stroked="f">
                 <v:textbox style="mso-fit-shape-to-text:t" inset="0,0,0,0">
                   <w:txbxContent>
                     <w:p>
@@ -899,14 +1094,27 @@
                             <w:r>
                               <w:t xml:space="preserve">Fig. </w:t>
                             </w:r>
-                            <w:fldSimple w:instr=" SEQ Fig. \* ARABIC ">
-                              <w:r>
-                                <w:rPr>
-                                  <w:noProof/>
-                                </w:rPr>
-                                <w:t>1</w:t>
-                              </w:r>
-                            </w:fldSimple>
+                            <w:r>
+                              <w:fldChar w:fldCharType="begin"/>
+                            </w:r>
+                            <w:r>
+                              <w:instrText xml:space="preserve"> SEQ Fig. \* ARABIC </w:instrText>
+                            </w:r>
+                            <w:r>
+                              <w:fldChar w:fldCharType="separate"/>
+                            </w:r>
+                            <w:r>
+                              <w:rPr>
+                                <w:noProof/>
+                              </w:rPr>
+                              <w:t>1</w:t>
+                            </w:r>
+                            <w:r>
+                              <w:rPr>
+                                <w:noProof/>
+                              </w:rPr>
+                              <w:fldChar w:fldCharType="end"/>
+                            </w:r>
                           </w:p>
                         </w:txbxContent>
                       </wps:txbx>
@@ -924,7 +1132,7 @@
           </mc:Choice>
           <mc:Fallback>
             <w:pict>
-              <v:shape w14:anchorId="37FA5273" id="Casella di testo 10" o:spid="_x0000_s1028" type="#_x0000_t202" style="position:absolute;left:0;text-align:left;margin-left:-31.9pt;margin-top:173.3pt;width:102.5pt;height:21.7pt;z-index:251671552;visibility:visible;mso-wrap-style:square;mso-wrap-distance-left:9pt;mso-wrap-distance-top:0;mso-wrap-distance-right:9pt;mso-wrap-distance-bottom:0;mso-position-horizontal:absolute;mso-position-horizontal-relative:text;mso-position-vertical:absolute;mso-position-vertical-relative:text;v-text-anchor:top" o:gfxdata="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" stroked="f">
+              <v:shape w14:anchorId="37FA5273" id="Casella di testo 10" o:spid="_x0000_s1028" type="#_x0000_t202" style="position:absolute;left:0;text-align:left;margin-left:-31.9pt;margin-top:173.3pt;width:102.5pt;height:21.7pt;z-index:251671552;visibility:visible;mso-wrap-style:square;mso-wrap-distance-left:9pt;mso-wrap-distance-top:0;mso-wrap-distance-right:9pt;mso-wrap-distance-bottom:0;mso-position-horizontal:absolute;mso-position-horizontal-relative:text;mso-position-vertical:absolute;mso-position-vertical-relative:text;v-text-anchor:top" o:gfxdata="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" stroked="f">
                 <v:textbox style="mso-fit-shape-to-text:t" inset="0,0,0,0">
                   <w:txbxContent>
                     <w:p>
@@ -942,14 +1150,27 @@
                       <w:r>
                         <w:t xml:space="preserve">Fig. </w:t>
                       </w:r>
-                      <w:fldSimple w:instr=" SEQ Fig. \* ARABIC ">
-                        <w:r>
-                          <w:rPr>
-                            <w:noProof/>
-                          </w:rPr>
-                          <w:t>1</w:t>
-                        </w:r>
-                      </w:fldSimple>
+                      <w:r>
+                        <w:fldChar w:fldCharType="begin"/>
+                      </w:r>
+                      <w:r>
+                        <w:instrText xml:space="preserve"> SEQ Fig. \* ARABIC </w:instrText>
+                      </w:r>
+                      <w:r>
+                        <w:fldChar w:fldCharType="separate"/>
+                      </w:r>
+                      <w:r>
+                        <w:rPr>
+                          <w:noProof/>
+                        </w:rPr>
+                        <w:t>1</w:t>
+                      </w:r>
+                      <w:r>
+                        <w:rPr>
+                          <w:noProof/>
+                        </w:rPr>
+                        <w:fldChar w:fldCharType="end"/>
+                      </w:r>
                     </w:p>
                   </w:txbxContent>
                 </v:textbox>
@@ -1149,7 +1370,7 @@
           </mc:Choice>
           <mc:Fallback>
             <w:pict>
-              <v:shape w14:anchorId="4C15B31E" id="Casella di testo 17" o:spid="_x0000_s1029" type="#_x0000_t202" style="position:absolute;left:0;text-align:left;margin-left:-32.55pt;margin-top:366.75pt;width:107.8pt;height:21.7pt;z-index:251683840;visibility:visible;mso-wrap-style:square;mso-wrap-distance-left:9pt;mso-wrap-distance-top:0;mso-wrap-distance-right:9pt;mso-wrap-distance-bottom:0;mso-position-horizontal:absolute;mso-position-horizontal-relative:text;mso-position-vertical:absolute;mso-position-vertical-relative:text;v-text-anchor:top" o:gfxdata="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" stroked="f">
+              <v:shape w14:anchorId="4C15B31E" id="Casella di testo 17" o:spid="_x0000_s1029" type="#_x0000_t202" style="position:absolute;left:0;text-align:left;margin-left:-32.55pt;margin-top:366.75pt;width:107.8pt;height:21.7pt;z-index:251683840;visibility:visible;mso-wrap-style:square;mso-wrap-distance-left:9pt;mso-wrap-distance-top:0;mso-wrap-distance-right:9pt;mso-wrap-distance-bottom:0;mso-position-horizontal:absolute;mso-position-horizontal-relative:text;mso-position-vertical:absolute;mso-position-vertical-relative:text;v-text-anchor:top" o:gfxdata="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" stroked="f">
                 <v:textbox style="mso-fit-shape-to-text:t" inset="0,0,0,0">
                   <w:txbxContent>
                     <w:p>
@@ -1327,7 +1548,7 @@
           </mc:Choice>
           <mc:Fallback>
             <w:pict>
-              <v:shape w14:anchorId="6ABA5B08" id="Casella di testo 16" o:spid="_x0000_s1030" type="#_x0000_t202" style="position:absolute;left:0;text-align:left;margin-left:300.85pt;margin-top:196.8pt;width:99.8pt;height:21.7pt;z-index:251681792;visibility:visible;mso-wrap-style:square;mso-wrap-distance-left:9pt;mso-wrap-distance-top:0;mso-wrap-distance-right:9pt;mso-wrap-distance-bottom:0;mso-position-horizontal:absolute;mso-position-horizontal-relative:text;mso-position-vertical:absolute;mso-position-vertical-relative:text;v-text-anchor:top" o:gfxdata="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" stroked="f">
+              <v:shape w14:anchorId="6ABA5B08" id="Casella di testo 16" o:spid="_x0000_s1030" type="#_x0000_t202" style="position:absolute;left:0;text-align:left;margin-left:300.85pt;margin-top:196.8pt;width:99.8pt;height:21.7pt;z-index:251681792;visibility:visible;mso-wrap-style:square;mso-wrap-distance-left:9pt;mso-wrap-distance-top:0;mso-wrap-distance-right:9pt;mso-wrap-distance-bottom:0;mso-position-horizontal:absolute;mso-position-horizontal-relative:text;mso-position-vertical:absolute;mso-position-vertical-relative:text;v-text-anchor:top" o:gfxdata="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" stroked="f">
                 <v:textbox style="mso-fit-shape-to-text:t" inset="0,0,0,0">
                   <w:txbxContent>
                     <w:p>
@@ -1505,7 +1726,7 @@
           </mc:Choice>
           <mc:Fallback>
             <w:pict>
-              <v:shape w14:anchorId="2D2C8D46" id="Casella di testo 15" o:spid="_x0000_s1031" type="#_x0000_t202" style="position:absolute;left:0;text-align:left;margin-left:139.2pt;margin-top:196.75pt;width:99.35pt;height:21.7pt;z-index:251679744;visibility:visible;mso-wrap-style:square;mso-wrap-distance-left:9pt;mso-wrap-distance-top:0;mso-wrap-distance-right:9pt;mso-wrap-distance-bottom:0;mso-position-horizontal:absolute;mso-position-horizontal-relative:text;mso-position-vertical:absolute;mso-position-vertical-relative:text;v-text-anchor:top" o:gfxdata="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" stroked="f">
+              <v:shape w14:anchorId="2D2C8D46" id="Casella di testo 15" o:spid="_x0000_s1031" type="#_x0000_t202" style="position:absolute;left:0;text-align:left;margin-left:139.2pt;margin-top:196.75pt;width:99.35pt;height:21.7pt;z-index:251679744;visibility:visible;mso-wrap-style:square;mso-wrap-distance-left:9pt;mso-wrap-distance-top:0;mso-wrap-distance-right:9pt;mso-wrap-distance-bottom:0;mso-position-horizontal:absolute;mso-position-horizontal-relative:text;mso-position-vertical:absolute;mso-position-vertical-relative:text;v-text-anchor:top" o:gfxdata="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" stroked="f">
                 <v:textbox style="mso-fit-shape-to-text:t" inset="0,0,0,0">
                   <w:txbxContent>
                     <w:p>
@@ -1683,7 +1904,7 @@
           </mc:Choice>
           <mc:Fallback>
             <w:pict>
-              <v:shape w14:anchorId="61DE3E55" id="Casella di testo 14" o:spid="_x0000_s1032" type="#_x0000_t202" style="position:absolute;left:0;text-align:left;margin-left:-31.8pt;margin-top:196pt;width:103.7pt;height:21.7pt;z-index:251677696;visibility:visible;mso-wrap-style:square;mso-wrap-distance-left:9pt;mso-wrap-distance-top:0;mso-wrap-distance-right:9pt;mso-wrap-distance-bottom:0;mso-position-horizontal:absolute;mso-position-horizontal-relative:text;mso-position-vertical:absolute;mso-position-vertical-relative:text;v-text-anchor:top" o:gfxdata="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" stroked="f">
+              <v:shape w14:anchorId="61DE3E55" id="Casella di testo 14" o:spid="_x0000_s1032" type="#_x0000_t202" style="position:absolute;left:0;text-align:left;margin-left:-31.8pt;margin-top:196pt;width:103.7pt;height:21.7pt;z-index:251677696;visibility:visible;mso-wrap-style:square;mso-wrap-distance-left:9pt;mso-wrap-distance-top:0;mso-wrap-distance-right:9pt;mso-wrap-distance-bottom:0;mso-position-horizontal:absolute;mso-position-horizontal-relative:text;mso-position-vertical:absolute;mso-position-vertical-relative:text;v-text-anchor:top" o:gfxdata="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" stroked="f">
                 <v:textbox style="mso-fit-shape-to-text:t" inset="0,0,0,0">
                   <w:txbxContent>
                     <w:p>
@@ -1795,7 +2016,7 @@
 </file>
 
 <file path=word/endnotes.xml><?xml version="1.0" encoding="utf-8"?>
-<w:endnotes xmlns:wpc="http://schemas.microsoft.com/office/word/2010/wordprocessingCanvas" xmlns:mo="http://schemas.microsoft.com/office/mac/office/2008/main" xmlns:mc="http://schemas.openxmlformats.org/markup-compatibility/2006" xmlns:mv="urn:schemas-microsoft-com:mac:vml" xmlns:o="urn:schemas-microsoft-com:office:office" xmlns:r="http://schemas.openxmlformats.org/officeDocument/2006/relationships" xmlns:m="http://schemas.openxmlformats.org/officeDocument/2006/math" xmlns:v="urn:schemas-microsoft-com:vml" xmlns:wp14="http://schemas.microsoft.com/office/word/2010/wordprocessingDrawing" xmlns:wp="http://schemas.openxmlformats.org/drawingml/2006/wordprocessingDrawing" xmlns:w10="urn:schemas-microsoft-com:office:word" xmlns:w="http://schemas.openxmlformats.org/wordprocessingml/2006/main" xmlns:w14="http://schemas.microsoft.com/office/word/2010/wordml" xmlns:w15="http://schemas.microsoft.com/office/word/2012/wordml" xmlns:wpg="http://schemas.microsoft.com/office/word/2010/wordprocessingGroup" xmlns:wpi="http://schemas.microsoft.com/office/word/2010/wordprocessingInk" xmlns:wne="http://schemas.microsoft.com/office/word/2006/wordml" xmlns:wps="http://schemas.microsoft.com/office/word/2010/wordprocessingShape" mc:Ignorable="w14 w15 wp14">
+<w:endnotes xmlns:wpc="http://schemas.microsoft.com/office/word/2010/wordprocessingCanvas" xmlns:cx="http://schemas.microsoft.com/office/drawing/2014/chartex" xmlns:cx1="http://schemas.microsoft.com/office/drawing/2015/9/8/chartex" xmlns:cx2="http://schemas.microsoft.com/office/drawing/2015/10/21/chartex" xmlns:cx3="http://schemas.microsoft.com/office/drawing/2016/5/9/chartex" xmlns:cx4="http://schemas.microsoft.com/office/drawing/2016/5/10/chartex" xmlns:cx5="http://schemas.microsoft.com/office/drawing/2016/5/11/chartex" xmlns:cx6="http://schemas.microsoft.com/office/drawing/2016/5/12/chartex" xmlns:cx7="http://schemas.microsoft.com/office/drawing/2016/5/13/chartex" xmlns:cx8="http://schemas.microsoft.com/office/drawing/2016/5/14/chartex" xmlns:mc="http://schemas.openxmlformats.org/markup-compatibility/2006" xmlns:aink="http://schemas.microsoft.com/office/drawing/2016/ink" xmlns:am3d="http://schemas.microsoft.com/office/drawing/2017/model3d" xmlns:o="urn:schemas-microsoft-com:office:office" xmlns:r="http://schemas.openxmlformats.org/officeDocument/2006/relationships" xmlns:m="http://schemas.openxmlformats.org/officeDocument/2006/math" xmlns:v="urn:schemas-microsoft-com:vml" xmlns:wp14="http://schemas.microsoft.com/office/word/2010/wordprocessingDrawing" xmlns:wp="http://schemas.openxmlformats.org/drawingml/2006/wordprocessingDrawing" xmlns:w10="urn:schemas-microsoft-com:office:word" xmlns:w="http://schemas.openxmlformats.org/wordprocessingml/2006/main" xmlns:w14="http://schemas.microsoft.com/office/word/2010/wordml" xmlns:w15="http://schemas.microsoft.com/office/word/2012/wordml" xmlns:w16cid="http://schemas.microsoft.com/office/word/2016/wordml/cid" xmlns:w16se="http://schemas.microsoft.com/office/word/2015/wordml/symex" xmlns:wpg="http://schemas.microsoft.com/office/word/2010/wordprocessingGroup" xmlns:wpi="http://schemas.microsoft.com/office/word/2010/wordprocessingInk" xmlns:wne="http://schemas.microsoft.com/office/word/2006/wordml" xmlns:wps="http://schemas.microsoft.com/office/word/2010/wordprocessingShape" mc:Ignorable="w14 w15 w16se w16cid wp14">
   <w:endnote w:type="separator" w:id="-1">
     <w:p>
       <w:pPr>
@@ -1822,7 +2043,7 @@
 </file>
 
 <file path=word/footer1.xml><?xml version="1.0" encoding="utf-8"?>
-<w:ftr xmlns:wpc="http://schemas.microsoft.com/office/word/2010/wordprocessingCanvas" xmlns:mo="http://schemas.microsoft.com/office/mac/office/2008/main" xmlns:mc="http://schemas.openxmlformats.org/markup-compatibility/2006" xmlns:mv="urn:schemas-microsoft-com:mac:vml" xmlns:o="urn:schemas-microsoft-com:office:office" xmlns:r="http://schemas.openxmlformats.org/officeDocument/2006/relationships" xmlns:m="http://schemas.openxmlformats.org/officeDocument/2006/math" xmlns:v="urn:schemas-microsoft-com:vml" xmlns:wp14="http://schemas.microsoft.com/office/word/2010/wordprocessingDrawing" xmlns:wp="http://schemas.openxmlformats.org/drawingml/2006/wordprocessingDrawing" xmlns:w10="urn:schemas-microsoft-com:office:word" xmlns:w="http://schemas.openxmlformats.org/wordprocessingml/2006/main" xmlns:w14="http://schemas.microsoft.com/office/word/2010/wordml" xmlns:w15="http://schemas.microsoft.com/office/word/2012/wordml" xmlns:wpg="http://schemas.microsoft.com/office/word/2010/wordprocessingGroup" xmlns:wpi="http://schemas.microsoft.com/office/word/2010/wordprocessingInk" xmlns:wne="http://schemas.microsoft.com/office/word/2006/wordml" xmlns:wps="http://schemas.microsoft.com/office/word/2010/wordprocessingShape" mc:Ignorable="w14 w15 wp14">
+<w:ftr xmlns:wpc="http://schemas.microsoft.com/office/word/2010/wordprocessingCanvas" xmlns:cx="http://schemas.microsoft.com/office/drawing/2014/chartex" xmlns:cx1="http://schemas.microsoft.com/office/drawing/2015/9/8/chartex" xmlns:cx2="http://schemas.microsoft.com/office/drawing/2015/10/21/chartex" xmlns:cx3="http://schemas.microsoft.com/office/drawing/2016/5/9/chartex" xmlns:cx4="http://schemas.microsoft.com/office/drawing/2016/5/10/chartex" xmlns:cx5="http://schemas.microsoft.com/office/drawing/2016/5/11/chartex" xmlns:cx6="http://schemas.microsoft.com/office/drawing/2016/5/12/chartex" xmlns:cx7="http://schemas.microsoft.com/office/drawing/2016/5/13/chartex" xmlns:cx8="http://schemas.microsoft.com/office/drawing/2016/5/14/chartex" xmlns:mc="http://schemas.openxmlformats.org/markup-compatibility/2006" xmlns:aink="http://schemas.microsoft.com/office/drawing/2016/ink" xmlns:am3d="http://schemas.microsoft.com/office/drawing/2017/model3d" xmlns:o="urn:schemas-microsoft-com:office:office" xmlns:r="http://schemas.openxmlformats.org/officeDocument/2006/relationships" xmlns:m="http://schemas.openxmlformats.org/officeDocument/2006/math" xmlns:v="urn:schemas-microsoft-com:vml" xmlns:wp14="http://schemas.microsoft.com/office/word/2010/wordprocessingDrawing" xmlns:wp="http://schemas.openxmlformats.org/drawingml/2006/wordprocessingDrawing" xmlns:w10="urn:schemas-microsoft-com:office:word" xmlns:w="http://schemas.openxmlformats.org/wordprocessingml/2006/main" xmlns:w14="http://schemas.microsoft.com/office/word/2010/wordml" xmlns:w15="http://schemas.microsoft.com/office/word/2012/wordml" xmlns:w16cid="http://schemas.microsoft.com/office/word/2016/wordml/cid" xmlns:w16se="http://schemas.microsoft.com/office/word/2015/wordml/symex" xmlns:wpg="http://schemas.microsoft.com/office/word/2010/wordprocessingGroup" xmlns:wpi="http://schemas.microsoft.com/office/word/2010/wordprocessingInk" xmlns:wne="http://schemas.microsoft.com/office/word/2006/wordml" xmlns:wps="http://schemas.microsoft.com/office/word/2010/wordprocessingShape" mc:Ignorable="w14 w15 w16se w16cid wp14">
   <w:p>
     <w:pPr>
       <w:pStyle w:val="Pidipagina"/>
@@ -1853,7 +2074,7 @@
 </file>
 
 <file path=word/footnotes.xml><?xml version="1.0" encoding="utf-8"?>
-<w:footnotes xmlns:wpc="http://schemas.microsoft.com/office/word/2010/wordprocessingCanvas" xmlns:mo="http://schemas.microsoft.com/office/mac/office/2008/main" xmlns:mc="http://schemas.openxmlformats.org/markup-compatibility/2006" xmlns:mv="urn:schemas-microsoft-com:mac:vml" xmlns:o="urn:schemas-microsoft-com:office:office" xmlns:r="http://schemas.openxmlformats.org/officeDocument/2006/relationships" xmlns:m="http://schemas.openxmlformats.org/officeDocument/2006/math" xmlns:v="urn:schemas-microsoft-com:vml" xmlns:wp14="http://schemas.microsoft.com/office/word/2010/wordprocessingDrawing" xmlns:wp="http://schemas.openxmlformats.org/drawingml/2006/wordprocessingDrawing" xmlns:w10="urn:schemas-microsoft-com:office:word" xmlns:w="http://schemas.openxmlformats.org/wordprocessingml/2006/main" xmlns:w14="http://schemas.microsoft.com/office/word/2010/wordml" xmlns:w15="http://schemas.microsoft.com/office/word/2012/wordml" xmlns:wpg="http://schemas.microsoft.com/office/word/2010/wordprocessingGroup" xmlns:wpi="http://schemas.microsoft.com/office/word/2010/wordprocessingInk" xmlns:wne="http://schemas.microsoft.com/office/word/2006/wordml" xmlns:wps="http://schemas.microsoft.com/office/word/2010/wordprocessingShape" mc:Ignorable="w14 w15 wp14">
+<w:footnotes xmlns:wpc="http://schemas.microsoft.com/office/word/2010/wordprocessingCanvas" xmlns:cx="http://schemas.microsoft.com/office/drawing/2014/chartex" xmlns:cx1="http://schemas.microsoft.com/office/drawing/2015/9/8/chartex" xmlns:cx2="http://schemas.microsoft.com/office/drawing/2015/10/21/chartex" xmlns:cx3="http://schemas.microsoft.com/office/drawing/2016/5/9/chartex" xmlns:cx4="http://schemas.microsoft.com/office/drawing/2016/5/10/chartex" xmlns:cx5="http://schemas.microsoft.com/office/drawing/2016/5/11/chartex" xmlns:cx6="http://schemas.microsoft.com/office/drawing/2016/5/12/chartex" xmlns:cx7="http://schemas.microsoft.com/office/drawing/2016/5/13/chartex" xmlns:cx8="http://schemas.microsoft.com/office/drawing/2016/5/14/chartex" xmlns:mc="http://schemas.openxmlformats.org/markup-compatibility/2006" xmlns:aink="http://schemas.microsoft.com/office/drawing/2016/ink" xmlns:am3d="http://schemas.microsoft.com/office/drawing/2017/model3d" xmlns:o="urn:schemas-microsoft-com:office:office" xmlns:r="http://schemas.openxmlformats.org/officeDocument/2006/relationships" xmlns:m="http://schemas.openxmlformats.org/officeDocument/2006/math" xmlns:v="urn:schemas-microsoft-com:vml" xmlns:wp14="http://schemas.microsoft.com/office/word/2010/wordprocessingDrawing" xmlns:wp="http://schemas.openxmlformats.org/drawingml/2006/wordprocessingDrawing" xmlns:w10="urn:schemas-microsoft-com:office:word" xmlns:w="http://schemas.openxmlformats.org/wordprocessingml/2006/main" xmlns:w14="http://schemas.microsoft.com/office/word/2010/wordml" xmlns:w15="http://schemas.microsoft.com/office/word/2012/wordml" xmlns:w16cid="http://schemas.microsoft.com/office/word/2016/wordml/cid" xmlns:w16se="http://schemas.microsoft.com/office/word/2015/wordml/symex" xmlns:wpg="http://schemas.microsoft.com/office/word/2010/wordprocessingGroup" xmlns:wpi="http://schemas.microsoft.com/office/word/2010/wordprocessingInk" xmlns:wne="http://schemas.microsoft.com/office/word/2006/wordml" xmlns:wps="http://schemas.microsoft.com/office/word/2010/wordprocessingShape" mc:Ignorable="w14 w15 w16se w16cid wp14">
   <w:footnote w:type="separator" w:id="-1">
     <w:p>
       <w:pPr>
@@ -1880,8 +2101,8 @@
 </file>
 
 <file path=word/numbering.xml><?xml version="1.0" encoding="utf-8"?>
-<w:numbering xmlns:wpc="http://schemas.microsoft.com/office/word/2010/wordprocessingCanvas" xmlns:mo="http://schemas.microsoft.com/office/mac/office/2008/main" xmlns:mc="http://schemas.openxmlformats.org/markup-compatibility/2006" xmlns:mv="urn:schemas-microsoft-com:mac:vml" xmlns:o="urn:schemas-microsoft-com:office:office" xmlns:r="http://schemas.openxmlformats.org/officeDocument/2006/relationships" xmlns:m="http://schemas.openxmlformats.org/officeDocument/2006/math" xmlns:v="urn:schemas-microsoft-com:vml" xmlns:wp14="http://schemas.microsoft.com/office/word/2010/wordprocessingDrawing" xmlns:wp="http://schemas.openxmlformats.org/drawingml/2006/wordprocessingDrawing" xmlns:w10="urn:schemas-microsoft-com:office:word" xmlns:w="http://schemas.openxmlformats.org/wordprocessingml/2006/main" xmlns:w14="http://schemas.microsoft.com/office/word/2010/wordml" xmlns:w15="http://schemas.microsoft.com/office/word/2012/wordml" xmlns:wpg="http://schemas.microsoft.com/office/word/2010/wordprocessingGroup" xmlns:wpi="http://schemas.microsoft.com/office/word/2010/wordprocessingInk" xmlns:wne="http://schemas.microsoft.com/office/word/2006/wordml" xmlns:wps="http://schemas.microsoft.com/office/word/2010/wordprocessingShape" mc:Ignorable="w14 w15 wp14">
-  <w:abstractNum w:abstractNumId="0">
+<w:numbering xmlns:wpc="http://schemas.microsoft.com/office/word/2010/wordprocessingCanvas" xmlns:cx="http://schemas.microsoft.com/office/drawing/2014/chartex" xmlns:cx1="http://schemas.microsoft.com/office/drawing/2015/9/8/chartex" xmlns:cx2="http://schemas.microsoft.com/office/drawing/2015/10/21/chartex" xmlns:cx3="http://schemas.microsoft.com/office/drawing/2016/5/9/chartex" xmlns:cx4="http://schemas.microsoft.com/office/drawing/2016/5/10/chartex" xmlns:cx5="http://schemas.microsoft.com/office/drawing/2016/5/11/chartex" xmlns:cx6="http://schemas.microsoft.com/office/drawing/2016/5/12/chartex" xmlns:cx7="http://schemas.microsoft.com/office/drawing/2016/5/13/chartex" xmlns:cx8="http://schemas.microsoft.com/office/drawing/2016/5/14/chartex" xmlns:mc="http://schemas.openxmlformats.org/markup-compatibility/2006" xmlns:aink="http://schemas.microsoft.com/office/drawing/2016/ink" xmlns:am3d="http://schemas.microsoft.com/office/drawing/2017/model3d" xmlns:o="urn:schemas-microsoft-com:office:office" xmlns:r="http://schemas.openxmlformats.org/officeDocument/2006/relationships" xmlns:m="http://schemas.openxmlformats.org/officeDocument/2006/math" xmlns:v="urn:schemas-microsoft-com:vml" xmlns:wp14="http://schemas.microsoft.com/office/word/2010/wordprocessingDrawing" xmlns:wp="http://schemas.openxmlformats.org/drawingml/2006/wordprocessingDrawing" xmlns:w10="urn:schemas-microsoft-com:office:word" xmlns:w="http://schemas.openxmlformats.org/wordprocessingml/2006/main" xmlns:w14="http://schemas.microsoft.com/office/word/2010/wordml" xmlns:w15="http://schemas.microsoft.com/office/word/2012/wordml" xmlns:w16cid="http://schemas.microsoft.com/office/word/2016/wordml/cid" xmlns:w16se="http://schemas.microsoft.com/office/word/2015/wordml/symex" xmlns:wpg="http://schemas.microsoft.com/office/word/2010/wordprocessingGroup" xmlns:wpi="http://schemas.microsoft.com/office/word/2010/wordprocessingInk" xmlns:wne="http://schemas.microsoft.com/office/word/2006/wordml" xmlns:wps="http://schemas.microsoft.com/office/word/2010/wordprocessingShape" mc:Ignorable="w14 w15 w16se w16cid wp14">
+  <w:abstractNum w:abstractNumId="0" w15:restartNumberingAfterBreak="0">
     <w:nsid w:val="48FB0E3A"/>
     <w:multiLevelType w:val="multilevel"/>
     <w:tmpl w:val="D6E81BDE"/>
@@ -2010,7 +2231,7 @@
 </file>
 
 <file path=word/styles.xml><?xml version="1.0" encoding="utf-8"?>
-<w:styles xmlns:mc="http://schemas.openxmlformats.org/markup-compatibility/2006" xmlns:r="http://schemas.openxmlformats.org/officeDocument/2006/relationships" xmlns:w="http://schemas.openxmlformats.org/wordprocessingml/2006/main" xmlns:w14="http://schemas.microsoft.com/office/word/2010/wordml" xmlns:w15="http://schemas.microsoft.com/office/word/2012/wordml" mc:Ignorable="w14 w15">
+<w:styles xmlns:mc="http://schemas.openxmlformats.org/markup-compatibility/2006" xmlns:r="http://schemas.openxmlformats.org/officeDocument/2006/relationships" xmlns:w="http://schemas.openxmlformats.org/wordprocessingml/2006/main" xmlns:w14="http://schemas.microsoft.com/office/word/2010/wordml" xmlns:w15="http://schemas.microsoft.com/office/word/2012/wordml" xmlns:w16cid="http://schemas.microsoft.com/office/word/2016/wordml/cid" xmlns:w16se="http://schemas.microsoft.com/office/word/2015/wordml/symex" mc:Ignorable="w14 w15 w16se w16cid">
   <w:docDefaults>
     <w:rPrDefault>
       <w:rPr>
@@ -2028,7 +2249,7 @@
       </w:pPr>
     </w:pPrDefault>
   </w:docDefaults>
-  <w:latentStyles w:defLockedState="0" w:defUIPriority="99" w:defSemiHidden="0" w:defUnhideWhenUsed="0" w:defQFormat="0" w:count="382">
+  <w:latentStyles w:defLockedState="0" w:defUIPriority="99" w:defSemiHidden="0" w:defUnhideWhenUsed="0" w:defQFormat="0" w:count="375">
     <w:lsdException w:name="Normal" w:uiPriority="0" w:qFormat="1"/>
     <w:lsdException w:name="heading 1" w:uiPriority="9" w:qFormat="1"/>
     <w:lsdException w:name="heading 2" w:semiHidden="1" w:uiPriority="9" w:unhideWhenUsed="1" w:qFormat="1"/>
@@ -2134,6 +2355,7 @@
     <w:lsdException w:name="HTML Sample" w:semiHidden="1" w:unhideWhenUsed="1"/>
     <w:lsdException w:name="HTML Typewriter" w:semiHidden="1" w:unhideWhenUsed="1"/>
     <w:lsdException w:name="HTML Variable" w:semiHidden="1" w:unhideWhenUsed="1"/>
+    <w:lsdException w:name="Normal Table" w:semiHidden="1" w:unhideWhenUsed="1"/>
     <w:lsdException w:name="annotation subject" w:semiHidden="1" w:unhideWhenUsed="1"/>
     <w:lsdException w:name="No List" w:semiHidden="1" w:unhideWhenUsed="1"/>
     <w:lsdException w:name="Outline List 1" w:semiHidden="1" w:unhideWhenUsed="1"/>
@@ -2179,9 +2401,11 @@
     <w:lsdException w:name="Table Subtle 1" w:semiHidden="1" w:unhideWhenUsed="1"/>
     <w:lsdException w:name="Table Subtle 2" w:semiHidden="1" w:unhideWhenUsed="1"/>
     <w:lsdException w:name="Table Web 1" w:semiHidden="1" w:unhideWhenUsed="1"/>
+    <w:lsdException w:name="Table Web 2" w:semiHidden="1" w:unhideWhenUsed="1"/>
     <w:lsdException w:name="Table Web 3" w:semiHidden="1" w:unhideWhenUsed="1"/>
     <w:lsdException w:name="Balloon Text" w:semiHidden="1" w:unhideWhenUsed="1"/>
     <w:lsdException w:name="Table Grid" w:uiPriority="39"/>
+    <w:lsdException w:name="Table Theme" w:semiHidden="1" w:unhideWhenUsed="1"/>
     <w:lsdException w:name="Placeholder Text" w:semiHidden="1"/>
     <w:lsdException w:name="No Spacing" w:semiHidden="1" w:uiPriority="1" w:unhideWhenUsed="1" w:qFormat="1"/>
     <w:lsdException w:name="Light Shading" w:uiPriority="60"/>

</xml_diff>